<commit_message>
Add background to character description
</commit_message>
<xml_diff>
--- a/Misc/Aui - VincentDubois.docx
+++ b/Misc/Aui - VincentDubois.docx
@@ -8,35 +8,105 @@
         <w:rPr>
           <w:b/>
           <w:bCs/>
-          <w:sz w:val="32"/>
-          <w:szCs w:val="32"/>
+          <w:color w:val="833C0B" w:themeColor="accent2" w:themeShade="80"/>
+          <w:sz w:val="36"/>
+          <w:szCs w:val="36"/>
         </w:rPr>
       </w:pPr>
       <w:r>
         <w:rPr>
           <w:b/>
           <w:bCs/>
-          <w:sz w:val="32"/>
-          <w:szCs w:val="32"/>
-        </w:rPr>
-        <w:t>Vincent Dubois – Lebemann</w:t>
+          <w:noProof/>
+          <w:color w:val="833C0B" w:themeColor="accent2" w:themeShade="80"/>
+          <w:sz w:val="40"/>
+          <w:szCs w:val="40"/>
+        </w:rPr>
+        <w:drawing>
+          <wp:anchor distT="0" distB="0" distL="114300" distR="114300" simplePos="0" relativeHeight="251659264" behindDoc="1" locked="0" layoutInCell="1" allowOverlap="1" wp14:anchorId="0FE332C7" wp14:editId="5F512D15">
+            <wp:simplePos x="0" y="0"/>
+            <wp:positionH relativeFrom="page">
+              <wp:posOffset>-33546</wp:posOffset>
+            </wp:positionH>
+            <wp:positionV relativeFrom="page">
+              <wp:posOffset>0</wp:posOffset>
+            </wp:positionV>
+            <wp:extent cx="7695565" cy="10672549"/>
+            <wp:effectExtent l="0" t="0" r="635" b="0"/>
+            <wp:wrapNone/>
+            <wp:docPr id="1" name="Grafik 1"/>
+            <wp:cNvGraphicFramePr>
+              <a:graphicFrameLocks xmlns:a="http://schemas.openxmlformats.org/drawingml/2006/main" noChangeAspect="1"/>
+            </wp:cNvGraphicFramePr>
+            <a:graphic xmlns:a="http://schemas.openxmlformats.org/drawingml/2006/main">
+              <a:graphicData uri="http://schemas.openxmlformats.org/drawingml/2006/picture">
+                <pic:pic xmlns:pic="http://schemas.openxmlformats.org/drawingml/2006/picture">
+                  <pic:nvPicPr>
+                    <pic:cNvPr id="0" name="Picture 1"/>
+                    <pic:cNvPicPr>
+                      <a:picLocks noChangeAspect="1" noChangeArrowheads="1"/>
+                    </pic:cNvPicPr>
+                  </pic:nvPicPr>
+                  <pic:blipFill rotWithShape="1">
+                    <a:blip r:embed="rId5">
+                      <a:alphaModFix amt="20000"/>
+                      <a:extLst>
+                        <a:ext uri="{28A0092B-C50C-407E-A947-70E740481C1C}">
+                          <a14:useLocalDpi xmlns:a14="http://schemas.microsoft.com/office/drawing/2010/main" val="0"/>
+                        </a:ext>
+                      </a:extLst>
+                    </a:blip>
+                    <a:srcRect l="14404" r="8444"/>
+                    <a:stretch/>
+                  </pic:blipFill>
+                  <pic:spPr bwMode="auto">
+                    <a:xfrm>
+                      <a:off x="0" y="0"/>
+                      <a:ext cx="7695565" cy="10672549"/>
+                    </a:xfrm>
+                    <a:prstGeom prst="rect">
+                      <a:avLst/>
+                    </a:prstGeom>
+                    <a:noFill/>
+                    <a:ln>
+                      <a:noFill/>
+                    </a:ln>
+                    <a:extLst>
+                      <a:ext uri="{53640926-AAD7-44D8-BBD7-CCE9431645EC}">
+                        <a14:shadowObscured xmlns:a14="http://schemas.microsoft.com/office/drawing/2010/main"/>
+                      </a:ext>
+                    </a:extLst>
+                  </pic:spPr>
+                </pic:pic>
+              </a:graphicData>
+            </a:graphic>
+            <wp14:sizeRelH relativeFrom="margin">
+              <wp14:pctWidth>0</wp14:pctWidth>
+            </wp14:sizeRelH>
+            <wp14:sizeRelV relativeFrom="margin">
+              <wp14:pctHeight>0</wp14:pctHeight>
+            </wp14:sizeRelV>
+          </wp:anchor>
+        </w:drawing>
       </w:r>
       <w:r>
         <w:rPr>
           <w:b/>
           <w:bCs/>
-          <w:sz w:val="32"/>
-          <w:szCs w:val="32"/>
-        </w:rPr>
-        <w:t xml:space="preserve"> und Host (</w:t>
+          <w:color w:val="833C0B" w:themeColor="accent2" w:themeShade="80"/>
+          <w:sz w:val="36"/>
+          <w:szCs w:val="36"/>
+        </w:rPr>
+        <w:t>Vincent Dubois – Lebemann und Host (</w:t>
       </w:r>
       <w:proofErr w:type="spellStart"/>
       <w:r>
         <w:rPr>
           <w:b/>
           <w:bCs/>
-          <w:sz w:val="32"/>
-          <w:szCs w:val="32"/>
+          <w:color w:val="833C0B" w:themeColor="accent2" w:themeShade="80"/>
+          <w:sz w:val="36"/>
+          <w:szCs w:val="36"/>
         </w:rPr>
         <w:t>männl</w:t>
       </w:r>
@@ -45,59 +115,121 @@
         <w:rPr>
           <w:b/>
           <w:bCs/>
-          <w:sz w:val="32"/>
-          <w:szCs w:val="32"/>
+          <w:color w:val="833C0B" w:themeColor="accent2" w:themeShade="80"/>
+          <w:sz w:val="36"/>
+          <w:szCs w:val="36"/>
         </w:rPr>
         <w:t>. für Hostess)</w:t>
       </w:r>
     </w:p>
     <w:p>
-      <w:r>
+      <w:pPr>
+        <w:jc w:val="center"/>
         <w:rPr>
           <w:b/>
           <w:bCs/>
+          <w:color w:val="833C0B" w:themeColor="accent2" w:themeShade="80"/>
+          <w:sz w:val="36"/>
+          <w:szCs w:val="36"/>
+        </w:rPr>
+      </w:pPr>
+    </w:p>
+    <w:p>
+      <w:pPr>
+        <w:rPr>
+          <w:color w:val="833C0B" w:themeColor="accent2" w:themeShade="80"/>
+          <w:sz w:val="32"/>
+          <w:szCs w:val="32"/>
+        </w:rPr>
+      </w:pPr>
+      <w:r>
+        <w:rPr>
+          <w:b/>
+          <w:bCs/>
+          <w:color w:val="833C0B" w:themeColor="accent2" w:themeShade="80"/>
+          <w:sz w:val="32"/>
+          <w:szCs w:val="32"/>
         </w:rPr>
         <w:t>Nur für dich bestimmt:</w:t>
       </w:r>
       <w:r>
-        <w:t xml:space="preserve"> Arbeitet in einem exklusiven Begleitservice für beide Geschlechter. Erpresst Klienten mit Infos</w:t>
-      </w:r>
-      <w:r>
-        <w:t>,</w:t>
-      </w:r>
-      <w:r>
-        <w:t xml:space="preserve"> die er aus ihnen bei Events herauskitzelt.</w:t>
+        <w:rPr>
+          <w:color w:val="833C0B" w:themeColor="accent2" w:themeShade="80"/>
+          <w:sz w:val="32"/>
+          <w:szCs w:val="32"/>
+        </w:rPr>
+        <w:t xml:space="preserve"> Arbeitet in einem exklusiven Begleitservice für beide Geschlechter. Erpresst Klienten mit Infos, die er aus ihnen bei Events herauskitzelt.</w:t>
       </w:r>
     </w:p>
     <w:p>
+      <w:pPr>
+        <w:rPr>
+          <w:color w:val="833C0B" w:themeColor="accent2" w:themeShade="80"/>
+          <w:sz w:val="32"/>
+          <w:szCs w:val="32"/>
+        </w:rPr>
+      </w:pPr>
       <w:r>
         <w:rPr>
           <w:b/>
           <w:bCs/>
+          <w:color w:val="833C0B" w:themeColor="accent2" w:themeShade="80"/>
+          <w:sz w:val="32"/>
+          <w:szCs w:val="32"/>
         </w:rPr>
         <w:t xml:space="preserve">Äußeres: </w:t>
       </w:r>
       <w:r>
+        <w:rPr>
+          <w:color w:val="833C0B" w:themeColor="accent2" w:themeShade="80"/>
+          <w:sz w:val="32"/>
+          <w:szCs w:val="32"/>
+        </w:rPr>
         <w:t>Immer perfekt gestylt, graumelierte Schläfen, bayerisch-verführerischer Akzent</w:t>
       </w:r>
     </w:p>
     <w:p>
+      <w:pPr>
+        <w:rPr>
+          <w:color w:val="833C0B" w:themeColor="accent2" w:themeShade="80"/>
+          <w:sz w:val="32"/>
+          <w:szCs w:val="32"/>
+        </w:rPr>
+      </w:pPr>
       <w:r>
         <w:rPr>
           <w:b/>
           <w:bCs/>
+          <w:color w:val="833C0B" w:themeColor="accent2" w:themeShade="80"/>
+          <w:sz w:val="32"/>
+          <w:szCs w:val="32"/>
         </w:rPr>
         <w:t xml:space="preserve">Persönlichkeit: </w:t>
       </w:r>
       <w:r>
+        <w:rPr>
+          <w:color w:val="833C0B" w:themeColor="accent2" w:themeShade="80"/>
+          <w:sz w:val="32"/>
+          <w:szCs w:val="32"/>
+        </w:rPr>
         <w:t>Weltgewandt, kennt jeden Klatsch, professionell diskret, “mag” beide Geschlechter</w:t>
       </w:r>
     </w:p>
     <w:p>
+      <w:pPr>
+        <w:rPr>
+          <w:color w:val="833C0B" w:themeColor="accent2" w:themeShade="80"/>
+          <w:sz w:val="32"/>
+          <w:szCs w:val="32"/>
+        </w:rPr>
+      </w:pPr>
       <w:r>
         <w:rPr>
           <w:b/>
           <w:bCs/>
+          <w:color w:val="833C0B" w:themeColor="accent2" w:themeShade="80"/>
+          <w:sz w:val="32"/>
+          <w:szCs w:val="32"/>
         </w:rPr>
         <w:t>Deine kleinen Aufgaben:</w:t>
       </w:r>
@@ -108,8 +240,18 @@
           <w:ilvl w:val="0"/>
           <w:numId w:val="7"/>
         </w:numPr>
+        <w:rPr>
+          <w:color w:val="833C0B" w:themeColor="accent2" w:themeShade="80"/>
+          <w:sz w:val="32"/>
+          <w:szCs w:val="32"/>
+        </w:rPr>
       </w:pPr>
       <w:r>
+        <w:rPr>
+          <w:color w:val="833C0B" w:themeColor="accent2" w:themeShade="80"/>
+          <w:sz w:val="32"/>
+          <w:szCs w:val="32"/>
+        </w:rPr>
         <w:t xml:space="preserve">Unterhalte dich mit Pater Antonio über Vergebung und Sünden. </w:t>
       </w:r>
     </w:p>
@@ -119,8 +261,18 @@
           <w:ilvl w:val="0"/>
           <w:numId w:val="7"/>
         </w:numPr>
+        <w:rPr>
+          <w:color w:val="833C0B" w:themeColor="accent2" w:themeShade="80"/>
+          <w:sz w:val="32"/>
+          <w:szCs w:val="32"/>
+        </w:rPr>
       </w:pPr>
       <w:r>
+        <w:rPr>
+          <w:color w:val="833C0B" w:themeColor="accent2" w:themeShade="80"/>
+          <w:sz w:val="32"/>
+          <w:szCs w:val="32"/>
+        </w:rPr>
         <w:t>Lass beiläufig Gerüchte über seine Beurlaubung fallen um zu sehen wie er reagiert.</w:t>
       </w:r>
     </w:p>
@@ -130,16 +282,36 @@
           <w:ilvl w:val="0"/>
           <w:numId w:val="7"/>
         </w:numPr>
+        <w:rPr>
+          <w:color w:val="833C0B" w:themeColor="accent2" w:themeShade="80"/>
+          <w:sz w:val="32"/>
+          <w:szCs w:val="32"/>
+        </w:rPr>
       </w:pPr>
       <w:r>
+        <w:rPr>
+          <w:color w:val="833C0B" w:themeColor="accent2" w:themeShade="80"/>
+          <w:sz w:val="32"/>
+          <w:szCs w:val="32"/>
+        </w:rPr>
         <w:t>Versuche, Maria und Sarah öfter zu belauschen.</w:t>
       </w:r>
     </w:p>
     <w:p>
+      <w:pPr>
+        <w:rPr>
+          <w:color w:val="833C0B" w:themeColor="accent2" w:themeShade="80"/>
+          <w:sz w:val="32"/>
+          <w:szCs w:val="32"/>
+        </w:rPr>
+      </w:pPr>
       <w:r>
         <w:rPr>
           <w:b/>
           <w:bCs/>
+          <w:color w:val="833C0B" w:themeColor="accent2" w:themeShade="80"/>
+          <w:sz w:val="32"/>
+          <w:szCs w:val="32"/>
         </w:rPr>
         <w:t>Was du zusätzlich bemerkst:</w:t>
       </w:r>
@@ -150,15 +322,28 @@
           <w:ilvl w:val="0"/>
           <w:numId w:val="8"/>
         </w:numPr>
+        <w:rPr>
+          <w:color w:val="833C0B" w:themeColor="accent2" w:themeShade="80"/>
+          <w:sz w:val="32"/>
+          <w:szCs w:val="32"/>
+        </w:rPr>
       </w:pPr>
       <w:r>
         <w:rPr>
           <w:b/>
           <w:bCs/>
+          <w:color w:val="833C0B" w:themeColor="accent2" w:themeShade="80"/>
+          <w:sz w:val="32"/>
+          <w:szCs w:val="32"/>
         </w:rPr>
         <w:t>Du bemerkst bei Maria</w:t>
       </w:r>
       <w:r>
+        <w:rPr>
+          <w:color w:val="833C0B" w:themeColor="accent2" w:themeShade="80"/>
+          <w:sz w:val="32"/>
+          <w:szCs w:val="32"/>
+        </w:rPr>
         <w:t>, dass sie ungewöhnlich vorsichtig formuliert – wie jemand mit Zugang zu vertraulichen Informationen.</w:t>
       </w:r>
     </w:p>
@@ -168,15 +353,28 @@
           <w:ilvl w:val="0"/>
           <w:numId w:val="8"/>
         </w:numPr>
+        <w:rPr>
+          <w:color w:val="833C0B" w:themeColor="accent2" w:themeShade="80"/>
+          <w:sz w:val="32"/>
+          <w:szCs w:val="32"/>
+        </w:rPr>
       </w:pPr>
       <w:r>
         <w:rPr>
           <w:b/>
           <w:bCs/>
+          <w:color w:val="833C0B" w:themeColor="accent2" w:themeShade="80"/>
+          <w:sz w:val="32"/>
+          <w:szCs w:val="32"/>
         </w:rPr>
         <w:t>Du bemerkst bei Sarah</w:t>
       </w:r>
       <w:r>
+        <w:rPr>
+          <w:color w:val="833C0B" w:themeColor="accent2" w:themeShade="80"/>
+          <w:sz w:val="32"/>
+          <w:szCs w:val="32"/>
+        </w:rPr>
         <w:t>, dass sie bei dem Thema „Vergangenheit“ sehr empfindlich reagiert – sie hat eine Schwachstelle.</w:t>
       </w:r>
     </w:p>
@@ -186,15 +384,28 @@
           <w:ilvl w:val="0"/>
           <w:numId w:val="8"/>
         </w:numPr>
+        <w:rPr>
+          <w:color w:val="833C0B" w:themeColor="accent2" w:themeShade="80"/>
+          <w:sz w:val="32"/>
+          <w:szCs w:val="32"/>
+        </w:rPr>
       </w:pPr>
       <w:r>
         <w:rPr>
           <w:b/>
           <w:bCs/>
+          <w:color w:val="833C0B" w:themeColor="accent2" w:themeShade="80"/>
+          <w:sz w:val="32"/>
+          <w:szCs w:val="32"/>
         </w:rPr>
         <w:t>Du bemerkst bei Viktoria</w:t>
       </w:r>
       <w:r>
+        <w:rPr>
+          <w:color w:val="833C0B" w:themeColor="accent2" w:themeShade="80"/>
+          <w:sz w:val="32"/>
+          <w:szCs w:val="32"/>
+        </w:rPr>
         <w:t>, dass sie ungewöhnlich viel Wert auf „Öffentlichkeitskontrolle“ legt – du denkst sofort: politische Leichen im Keller.</w:t>
       </w:r>
     </w:p>
@@ -1804,6 +2015,7 @@
   <w:style w:type="character" w:default="1" w:styleId="Absatz-Standardschriftart">
     <w:name w:val="Default Paragraph Font"/>
     <w:uiPriority w:val="1"/>
+    <w:semiHidden/>
     <w:unhideWhenUsed/>
   </w:style>
   <w:style w:type="table" w:default="1" w:styleId="NormaleTabelle">

</xml_diff>